<commit_message>
Committed on Jan 29th, 2015
</commit_message>
<xml_diff>
--- a/Docs/Requirements.docx
+++ b/Docs/Requirements.docx
@@ -1,10 +1,10 @@
 
 <file path=word/document.xml><?xml version="1.0" encoding="utf-8"?>
-<w:document xmlns:ve="http://schemas.openxmlformats.org/markup-compatibility/2006" xmlns:o="urn:schemas-microsoft-com:office:office" xmlns:r="http://schemas.openxmlformats.org/officeDocument/2006/relationships" xmlns:m="http://schemas.openxmlformats.org/officeDocument/2006/math" xmlns:v="urn:schemas-microsoft-com:vml" xmlns:wp="http://schemas.openxmlformats.org/drawingml/2006/wordprocessingDrawing" xmlns:w10="urn:schemas-microsoft-com:office:word" xmlns:w="http://schemas.openxmlformats.org/wordprocessingml/2006/main" xmlns:wne="http://schemas.microsoft.com/office/word/2006/wordml">
+<w:document xmlns:wpc="http://schemas.microsoft.com/office/word/2010/wordprocessingCanvas" xmlns:mc="http://schemas.openxmlformats.org/markup-compatibility/2006" xmlns:o="urn:schemas-microsoft-com:office:office" xmlns:r="http://schemas.openxmlformats.org/officeDocument/2006/relationships" xmlns:m="http://schemas.openxmlformats.org/officeDocument/2006/math" xmlns:v="urn:schemas-microsoft-com:vml" xmlns:wp14="http://schemas.microsoft.com/office/word/2010/wordprocessingDrawing" xmlns:wp="http://schemas.openxmlformats.org/drawingml/2006/wordprocessingDrawing" xmlns:w10="urn:schemas-microsoft-com:office:word" xmlns:w="http://schemas.openxmlformats.org/wordprocessingml/2006/main" xmlns:w14="http://schemas.microsoft.com/office/word/2010/wordml" xmlns:wpg="http://schemas.microsoft.com/office/word/2010/wordprocessingGroup" xmlns:wpi="http://schemas.microsoft.com/office/word/2010/wordprocessingInk" xmlns:wne="http://schemas.microsoft.com/office/word/2006/wordml" xmlns:wps="http://schemas.microsoft.com/office/word/2010/wordprocessingShape" mc:Ignorable="w14 wp14">
   <w:body>
     <w:p>
       <w:pPr>
-        <w:pStyle w:val="a5"/>
+        <w:pStyle w:val="ListParagraph"/>
         <w:numPr>
           <w:ilvl w:val="0"/>
           <w:numId w:val="1"/>
@@ -53,7 +53,7 @@
     </w:p>
     <w:p>
       <w:pPr>
-        <w:pStyle w:val="a5"/>
+        <w:pStyle w:val="ListParagraph"/>
         <w:numPr>
           <w:ilvl w:val="0"/>
           <w:numId w:val="1"/>
@@ -69,7 +69,7 @@
     </w:p>
     <w:p>
       <w:pPr>
-        <w:pStyle w:val="a5"/>
+        <w:pStyle w:val="ListParagraph"/>
         <w:numPr>
           <w:ilvl w:val="0"/>
           <w:numId w:val="1"/>
@@ -94,7 +94,7 @@
       </w:r>
       <w:r>
         <w:rPr>
-          <w:rStyle w:val="a7"/>
+          <w:rStyle w:val="FootnoteReference"/>
         </w:rPr>
         <w:footnoteReference w:id="1"/>
       </w:r>
@@ -114,7 +114,7 @@
     </w:p>
     <w:p>
       <w:pPr>
-        <w:pStyle w:val="a5"/>
+        <w:pStyle w:val="ListParagraph"/>
         <w:numPr>
           <w:ilvl w:val="0"/>
           <w:numId w:val="1"/>
@@ -148,7 +148,7 @@
     </w:p>
     <w:p>
       <w:pPr>
-        <w:pStyle w:val="a5"/>
+        <w:pStyle w:val="ListParagraph"/>
         <w:numPr>
           <w:ilvl w:val="0"/>
           <w:numId w:val="1"/>
@@ -164,7 +164,7 @@
     </w:p>
     <w:p>
       <w:pPr>
-        <w:pStyle w:val="a5"/>
+        <w:pStyle w:val="ListParagraph"/>
         <w:numPr>
           <w:ilvl w:val="0"/>
           <w:numId w:val="1"/>
@@ -201,7 +201,7 @@
     </w:p>
     <w:p>
       <w:pPr>
-        <w:pStyle w:val="a5"/>
+        <w:pStyle w:val="ListParagraph"/>
         <w:numPr>
           <w:ilvl w:val="0"/>
           <w:numId w:val="1"/>
@@ -247,15 +247,12 @@
     </w:p>
     <w:p>
       <w:pPr>
-        <w:pStyle w:val="a5"/>
+        <w:pStyle w:val="ListParagraph"/>
         <w:numPr>
           <w:ilvl w:val="0"/>
           <w:numId w:val="1"/>
         </w:numPr>
         <w:ind w:firstLineChars="0"/>
-        <w:rPr>
-          <w:rFonts w:hint="eastAsia"/>
-        </w:rPr>
       </w:pPr>
       <w:r>
         <w:rPr>
@@ -266,7 +263,7 @@
     </w:p>
     <w:p>
       <w:pPr>
-        <w:pStyle w:val="a5"/>
+        <w:pStyle w:val="ListParagraph"/>
         <w:numPr>
           <w:ilvl w:val="0"/>
           <w:numId w:val="1"/>
@@ -294,7 +291,7 @@
     </w:p>
     <w:p>
       <w:pPr>
-        <w:pStyle w:val="a5"/>
+        <w:pStyle w:val="ListParagraph"/>
         <w:numPr>
           <w:ilvl w:val="0"/>
           <w:numId w:val="2"/>
@@ -331,7 +328,7 @@
     </w:p>
     <w:p>
       <w:pPr>
-        <w:pStyle w:val="a5"/>
+        <w:pStyle w:val="ListParagraph"/>
         <w:numPr>
           <w:ilvl w:val="0"/>
           <w:numId w:val="2"/>
@@ -345,7 +342,18 @@
         <w:rPr>
           <w:rFonts w:hint="eastAsia"/>
         </w:rPr>
-        <w:t>he system can provide a analysis report of weekly, monthly, yearly, or an indicated time interval in graphic.</w:t>
+        <w:t>he system can provide a</w:t>
+      </w:r>
+      <w:r>
+        <w:t>n</w:t>
+      </w:r>
+      <w:bookmarkStart w:id="0" w:name="_GoBack"/>
+      <w:bookmarkEnd w:id="0"/>
+      <w:r>
+        <w:rPr>
+          <w:rFonts w:hint="eastAsia"/>
+        </w:rPr>
+        <w:t xml:space="preserve"> analysis report of weekly, monthly, yearly, or an indicated time interval in graphic.</w:t>
       </w:r>
     </w:p>
     <w:sectPr>
@@ -359,7 +367,7 @@
 </file>
 
 <file path=word/endnotes.xml><?xml version="1.0" encoding="utf-8"?>
-<w:endnotes xmlns:ve="http://schemas.openxmlformats.org/markup-compatibility/2006" xmlns:o="urn:schemas-microsoft-com:office:office" xmlns:r="http://schemas.openxmlformats.org/officeDocument/2006/relationships" xmlns:m="http://schemas.openxmlformats.org/officeDocument/2006/math" xmlns:v="urn:schemas-microsoft-com:vml" xmlns:wp="http://schemas.openxmlformats.org/drawingml/2006/wordprocessingDrawing" xmlns:w10="urn:schemas-microsoft-com:office:word" xmlns:w="http://schemas.openxmlformats.org/wordprocessingml/2006/main" xmlns:wne="http://schemas.microsoft.com/office/word/2006/wordml">
+<w:endnotes xmlns:wpc="http://schemas.microsoft.com/office/word/2010/wordprocessingCanvas" xmlns:mc="http://schemas.openxmlformats.org/markup-compatibility/2006" xmlns:o="urn:schemas-microsoft-com:office:office" xmlns:r="http://schemas.openxmlformats.org/officeDocument/2006/relationships" xmlns:m="http://schemas.openxmlformats.org/officeDocument/2006/math" xmlns:v="urn:schemas-microsoft-com:vml" xmlns:wp14="http://schemas.microsoft.com/office/word/2010/wordprocessingDrawing" xmlns:wp="http://schemas.openxmlformats.org/drawingml/2006/wordprocessingDrawing" xmlns:w10="urn:schemas-microsoft-com:office:word" xmlns:w="http://schemas.openxmlformats.org/wordprocessingml/2006/main" xmlns:w14="http://schemas.microsoft.com/office/word/2010/wordml" xmlns:wpg="http://schemas.microsoft.com/office/word/2010/wordprocessingGroup" xmlns:wpi="http://schemas.microsoft.com/office/word/2010/wordprocessingInk" xmlns:wne="http://schemas.microsoft.com/office/word/2006/wordml" xmlns:wps="http://schemas.microsoft.com/office/word/2010/wordprocessingShape" mc:Ignorable="w14 wp14">
   <w:endnote w:type="separator" w:id="-1">
     <w:p>
       <w:r>
@@ -378,7 +386,7 @@
 </file>
 
 <file path=word/footnotes.xml><?xml version="1.0" encoding="utf-8"?>
-<w:footnotes xmlns:ve="http://schemas.openxmlformats.org/markup-compatibility/2006" xmlns:o="urn:schemas-microsoft-com:office:office" xmlns:r="http://schemas.openxmlformats.org/officeDocument/2006/relationships" xmlns:m="http://schemas.openxmlformats.org/officeDocument/2006/math" xmlns:v="urn:schemas-microsoft-com:vml" xmlns:wp="http://schemas.openxmlformats.org/drawingml/2006/wordprocessingDrawing" xmlns:w10="urn:schemas-microsoft-com:office:word" xmlns:w="http://schemas.openxmlformats.org/wordprocessingml/2006/main" xmlns:wne="http://schemas.microsoft.com/office/word/2006/wordml">
+<w:footnotes xmlns:wpc="http://schemas.microsoft.com/office/word/2010/wordprocessingCanvas" xmlns:mc="http://schemas.openxmlformats.org/markup-compatibility/2006" xmlns:o="urn:schemas-microsoft-com:office:office" xmlns:r="http://schemas.openxmlformats.org/officeDocument/2006/relationships" xmlns:m="http://schemas.openxmlformats.org/officeDocument/2006/math" xmlns:v="urn:schemas-microsoft-com:vml" xmlns:wp14="http://schemas.microsoft.com/office/word/2010/wordprocessingDrawing" xmlns:wp="http://schemas.openxmlformats.org/drawingml/2006/wordprocessingDrawing" xmlns:w10="urn:schemas-microsoft-com:office:word" xmlns:w="http://schemas.openxmlformats.org/wordprocessingml/2006/main" xmlns:w14="http://schemas.microsoft.com/office/word/2010/wordml" xmlns:wpg="http://schemas.microsoft.com/office/word/2010/wordprocessingGroup" xmlns:wpi="http://schemas.microsoft.com/office/word/2010/wordprocessingInk" xmlns:wne="http://schemas.microsoft.com/office/word/2006/wordml" xmlns:wps="http://schemas.microsoft.com/office/word/2010/wordprocessingShape" mc:Ignorable="w14 wp14">
   <w:footnote w:type="separator" w:id="-1">
     <w:p>
       <w:r>
@@ -396,7 +404,7 @@
   <w:footnote w:id="1">
     <w:p>
       <w:pPr>
-        <w:pStyle w:val="a6"/>
+        <w:pStyle w:val="FootnoteText"/>
         <w:rPr>
           <w:sz w:val="20"/>
           <w:szCs w:val="20"/>
@@ -404,7 +412,7 @@
       </w:pPr>
       <w:r>
         <w:rPr>
-          <w:rStyle w:val="a7"/>
+          <w:rStyle w:val="FootnoteReference"/>
           <w:sz w:val="20"/>
           <w:szCs w:val="20"/>
         </w:rPr>
@@ -453,7 +461,7 @@
 </file>
 
 <file path=word/numbering.xml><?xml version="1.0" encoding="utf-8"?>
-<w:numbering xmlns:ve="http://schemas.openxmlformats.org/markup-compatibility/2006" xmlns:o="urn:schemas-microsoft-com:office:office" xmlns:r="http://schemas.openxmlformats.org/officeDocument/2006/relationships" xmlns:m="http://schemas.openxmlformats.org/officeDocument/2006/math" xmlns:v="urn:schemas-microsoft-com:vml" xmlns:wp="http://schemas.openxmlformats.org/drawingml/2006/wordprocessingDrawing" xmlns:w10="urn:schemas-microsoft-com:office:word" xmlns:w="http://schemas.openxmlformats.org/wordprocessingml/2006/main" xmlns:wne="http://schemas.microsoft.com/office/word/2006/wordml">
+<w:numbering xmlns:wpc="http://schemas.microsoft.com/office/word/2010/wordprocessingCanvas" xmlns:mc="http://schemas.openxmlformats.org/markup-compatibility/2006" xmlns:o="urn:schemas-microsoft-com:office:office" xmlns:r="http://schemas.openxmlformats.org/officeDocument/2006/relationships" xmlns:m="http://schemas.openxmlformats.org/officeDocument/2006/math" xmlns:v="urn:schemas-microsoft-com:vml" xmlns:wp14="http://schemas.microsoft.com/office/word/2010/wordprocessingDrawing" xmlns:wp="http://schemas.openxmlformats.org/drawingml/2006/wordprocessingDrawing" xmlns:w10="urn:schemas-microsoft-com:office:word" xmlns:w="http://schemas.openxmlformats.org/wordprocessingml/2006/main" xmlns:w14="http://schemas.microsoft.com/office/word/2010/wordml" xmlns:wpg="http://schemas.microsoft.com/office/word/2010/wordprocessingGroup" xmlns:wpi="http://schemas.microsoft.com/office/word/2010/wordprocessingInk" xmlns:wne="http://schemas.microsoft.com/office/word/2006/wordml" xmlns:wps="http://schemas.microsoft.com/office/word/2010/wordprocessingShape" mc:Ignorable="w14 wp14">
   <w:abstractNum w:abstractNumId="0">
     <w:nsid w:val="457308E1"/>
     <w:multiLevelType w:val="hybridMultilevel"/>
@@ -642,7 +650,7 @@
 </file>
 
 <file path=word/styles.xml><?xml version="1.0" encoding="utf-8"?>
-<w:styles xmlns:r="http://schemas.openxmlformats.org/officeDocument/2006/relationships" xmlns:w="http://schemas.openxmlformats.org/wordprocessingml/2006/main">
+<w:styles xmlns:mc="http://schemas.openxmlformats.org/markup-compatibility/2006" xmlns:r="http://schemas.openxmlformats.org/officeDocument/2006/relationships" xmlns:w="http://schemas.openxmlformats.org/wordprocessingml/2006/main" xmlns:w14="http://schemas.microsoft.com/office/word/2010/wordml" mc:Ignorable="w14">
   <w:docDefaults>
     <w:rPrDefault>
       <w:rPr>
@@ -794,7 +802,7 @@
     <w:lsdException w:name="Bibliography" w:uiPriority="37"/>
     <w:lsdException w:name="TOC Heading" w:uiPriority="39" w:qFormat="1"/>
   </w:latentStyles>
-  <w:style w:type="paragraph" w:default="1" w:styleId="a">
+  <w:style w:type="paragraph" w:default="1" w:styleId="Normal">
     <w:name w:val="Normal"/>
     <w:qFormat/>
     <w:rsid w:val="005C2111"/>
@@ -806,18 +814,17 @@
       <w:lang w:val="en-CA"/>
     </w:rPr>
   </w:style>
-  <w:style w:type="character" w:default="1" w:styleId="a0">
+  <w:style w:type="character" w:default="1" w:styleId="DefaultParagraphFont">
     <w:name w:val="Default Paragraph Font"/>
     <w:uiPriority w:val="1"/>
     <w:semiHidden/>
     <w:unhideWhenUsed/>
   </w:style>
-  <w:style w:type="table" w:default="1" w:styleId="a1">
+  <w:style w:type="table" w:default="1" w:styleId="TableNormal">
     <w:name w:val="Normal Table"/>
     <w:uiPriority w:val="99"/>
     <w:semiHidden/>
     <w:unhideWhenUsed/>
-    <w:qFormat/>
     <w:tblPr>
       <w:tblInd w:w="0" w:type="dxa"/>
       <w:tblCellMar>
@@ -828,16 +835,16 @@
       </w:tblCellMar>
     </w:tblPr>
   </w:style>
-  <w:style w:type="numbering" w:default="1" w:styleId="a2">
+  <w:style w:type="numbering" w:default="1" w:styleId="NoList">
     <w:name w:val="No List"/>
     <w:uiPriority w:val="99"/>
     <w:semiHidden/>
     <w:unhideWhenUsed/>
   </w:style>
-  <w:style w:type="paragraph" w:styleId="a3">
+  <w:style w:type="paragraph" w:styleId="Header">
     <w:name w:val="header"/>
-    <w:basedOn w:val="a"/>
-    <w:link w:val="Char"/>
+    <w:basedOn w:val="Normal"/>
+    <w:link w:val="HeaderChar"/>
     <w:uiPriority w:val="99"/>
     <w:semiHidden/>
     <w:unhideWhenUsed/>
@@ -858,10 +865,10 @@
       <w:szCs w:val="18"/>
     </w:rPr>
   </w:style>
-  <w:style w:type="character" w:customStyle="1" w:styleId="Char">
-    <w:name w:val="页眉 Char"/>
-    <w:basedOn w:val="a0"/>
-    <w:link w:val="a3"/>
+  <w:style w:type="character" w:customStyle="1" w:styleId="HeaderChar">
+    <w:name w:val="Header Char"/>
+    <w:basedOn w:val="DefaultParagraphFont"/>
+    <w:link w:val="Header"/>
     <w:uiPriority w:val="99"/>
     <w:semiHidden/>
     <w:rsid w:val="00155752"/>
@@ -871,10 +878,10 @@
       <w:lang w:val="en-CA"/>
     </w:rPr>
   </w:style>
-  <w:style w:type="paragraph" w:styleId="a4">
+  <w:style w:type="paragraph" w:styleId="Footer">
     <w:name w:val="footer"/>
-    <w:basedOn w:val="a"/>
-    <w:link w:val="Char0"/>
+    <w:basedOn w:val="Normal"/>
+    <w:link w:val="FooterChar"/>
     <w:uiPriority w:val="99"/>
     <w:semiHidden/>
     <w:unhideWhenUsed/>
@@ -892,10 +899,10 @@
       <w:szCs w:val="18"/>
     </w:rPr>
   </w:style>
-  <w:style w:type="character" w:customStyle="1" w:styleId="Char0">
-    <w:name w:val="页脚 Char"/>
-    <w:basedOn w:val="a0"/>
-    <w:link w:val="a4"/>
+  <w:style w:type="character" w:customStyle="1" w:styleId="FooterChar">
+    <w:name w:val="Footer Char"/>
+    <w:basedOn w:val="DefaultParagraphFont"/>
+    <w:link w:val="Footer"/>
     <w:uiPriority w:val="99"/>
     <w:semiHidden/>
     <w:rsid w:val="00155752"/>
@@ -905,9 +912,9 @@
       <w:lang w:val="en-CA"/>
     </w:rPr>
   </w:style>
-  <w:style w:type="paragraph" w:styleId="a5">
+  <w:style w:type="paragraph" w:styleId="ListParagraph">
     <w:name w:val="List Paragraph"/>
-    <w:basedOn w:val="a"/>
+    <w:basedOn w:val="Normal"/>
     <w:uiPriority w:val="34"/>
     <w:qFormat/>
     <w:rsid w:val="00155752"/>
@@ -915,10 +922,10 @@
       <w:ind w:firstLineChars="200" w:firstLine="420"/>
     </w:pPr>
   </w:style>
-  <w:style w:type="paragraph" w:styleId="a6">
+  <w:style w:type="paragraph" w:styleId="FootnoteText">
     <w:name w:val="footnote text"/>
-    <w:basedOn w:val="a"/>
-    <w:link w:val="Char1"/>
+    <w:basedOn w:val="Normal"/>
+    <w:link w:val="FootnoteTextChar"/>
     <w:uiPriority w:val="99"/>
     <w:semiHidden/>
     <w:unhideWhenUsed/>
@@ -932,10 +939,10 @@
       <w:szCs w:val="18"/>
     </w:rPr>
   </w:style>
-  <w:style w:type="character" w:customStyle="1" w:styleId="Char1">
-    <w:name w:val="脚注文本 Char"/>
-    <w:basedOn w:val="a0"/>
-    <w:link w:val="a6"/>
+  <w:style w:type="character" w:customStyle="1" w:styleId="FootnoteTextChar">
+    <w:name w:val="Footnote Text Char"/>
+    <w:basedOn w:val="DefaultParagraphFont"/>
+    <w:link w:val="FootnoteText"/>
     <w:uiPriority w:val="99"/>
     <w:semiHidden/>
     <w:rsid w:val="004E5383"/>
@@ -945,9 +952,9 @@
       <w:lang w:val="en-CA"/>
     </w:rPr>
   </w:style>
-  <w:style w:type="character" w:styleId="a7">
+  <w:style w:type="character" w:styleId="FootnoteReference">
     <w:name w:val="footnote reference"/>
-    <w:basedOn w:val="a0"/>
+    <w:basedOn w:val="DefaultParagraphFont"/>
     <w:uiPriority w:val="99"/>
     <w:semiHidden/>
     <w:unhideWhenUsed/>
@@ -955,6 +962,196 @@
     <w:rPr>
       <w:vertAlign w:val="superscript"/>
     </w:rPr>
+  </w:style>
+</w:styles>
+</file>
+
+<file path=word/stylesWithEffects.xml><?xml version="1.0" encoding="utf-8"?>
+<w:styles xmlns:wpc="http://schemas.microsoft.com/office/word/2010/wordprocessingCanvas" xmlns:mc="http://schemas.openxmlformats.org/markup-compatibility/2006" xmlns:o="urn:schemas-microsoft-com:office:office" xmlns:r="http://schemas.openxmlformats.org/officeDocument/2006/relationships" xmlns:m="http://schemas.openxmlformats.org/officeDocument/2006/math" xmlns:v="urn:schemas-microsoft-com:vml" xmlns:wp14="http://schemas.microsoft.com/office/word/2010/wordprocessingDrawing" xmlns:wp="http://schemas.openxmlformats.org/drawingml/2006/wordprocessingDrawing" xmlns:w10="urn:schemas-microsoft-com:office:word" xmlns:w="http://schemas.openxmlformats.org/wordprocessingml/2006/main" xmlns:w14="http://schemas.microsoft.com/office/word/2010/wordml" xmlns:wpg="http://schemas.microsoft.com/office/word/2010/wordprocessingGroup" xmlns:wpi="http://schemas.microsoft.com/office/word/2010/wordprocessingInk" xmlns:wne="http://schemas.microsoft.com/office/word/2006/wordml" xmlns:wps="http://schemas.microsoft.com/office/word/2010/wordprocessingShape" mc:Ignorable="w14 wp14">
+  <w:docDefaults>
+    <w:rPrDefault>
+      <w:rPr>
+        <w:rFonts w:asciiTheme="minorHAnsi" w:eastAsiaTheme="minorEastAsia" w:hAnsiTheme="minorHAnsi" w:cstheme="minorBidi"/>
+        <w:sz w:val="22"/>
+        <w:szCs w:val="22"/>
+        <w:lang w:val="en-US" w:eastAsia="zh-CN" w:bidi="ar-SA"/>
+      </w:rPr>
+    </w:rPrDefault>
+    <w:pPrDefault>
+      <w:pPr>
+        <w:spacing w:after="200" w:line="276" w:lineRule="auto"/>
+      </w:pPr>
+    </w:pPrDefault>
+  </w:docDefaults>
+  <w:latentStyles w:defLockedState="0" w:defUIPriority="99" w:defSemiHidden="1" w:defUnhideWhenUsed="1" w:defQFormat="0" w:count="267">
+    <w:lsdException w:name="Normal" w:semiHidden="0" w:uiPriority="0" w:unhideWhenUsed="0" w:qFormat="1"/>
+    <w:lsdException w:name="heading 1" w:semiHidden="0" w:uiPriority="9" w:unhideWhenUsed="0" w:qFormat="1"/>
+    <w:lsdException w:name="heading 2" w:uiPriority="9" w:qFormat="1"/>
+    <w:lsdException w:name="heading 3" w:uiPriority="9" w:qFormat="1"/>
+    <w:lsdException w:name="heading 4" w:uiPriority="9" w:qFormat="1"/>
+    <w:lsdException w:name="heading 5" w:uiPriority="9" w:qFormat="1"/>
+    <w:lsdException w:name="heading 6" w:uiPriority="9" w:qFormat="1"/>
+    <w:lsdException w:name="heading 7" w:uiPriority="9" w:qFormat="1"/>
+    <w:lsdException w:name="heading 8" w:uiPriority="9" w:qFormat="1"/>
+    <w:lsdException w:name="heading 9" w:uiPriority="9" w:qFormat="1"/>
+    <w:lsdException w:name="toc 1" w:uiPriority="39"/>
+    <w:lsdException w:name="toc 2" w:uiPriority="39"/>
+    <w:lsdException w:name="toc 3" w:uiPriority="39"/>
+    <w:lsdException w:name="toc 4" w:uiPriority="39"/>
+    <w:lsdException w:name="toc 5" w:uiPriority="39"/>
+    <w:lsdException w:name="toc 6" w:uiPriority="39"/>
+    <w:lsdException w:name="toc 7" w:uiPriority="39"/>
+    <w:lsdException w:name="toc 8" w:uiPriority="39"/>
+    <w:lsdException w:name="toc 9" w:uiPriority="39"/>
+    <w:lsdException w:name="caption" w:uiPriority="35" w:qFormat="1"/>
+    <w:lsdException w:name="Title" w:semiHidden="0" w:uiPriority="10" w:unhideWhenUsed="0" w:qFormat="1"/>
+    <w:lsdException w:name="Default Paragraph Font" w:uiPriority="1"/>
+    <w:lsdException w:name="Subtitle" w:semiHidden="0" w:uiPriority="11" w:unhideWhenUsed="0" w:qFormat="1"/>
+    <w:lsdException w:name="Strong" w:semiHidden="0" w:uiPriority="22" w:unhideWhenUsed="0" w:qFormat="1"/>
+    <w:lsdException w:name="Emphasis" w:semiHidden="0" w:uiPriority="20" w:unhideWhenUsed="0" w:qFormat="1"/>
+    <w:lsdException w:name="Table Grid" w:semiHidden="0" w:uiPriority="59" w:unhideWhenUsed="0"/>
+    <w:lsdException w:name="Placeholder Text" w:unhideWhenUsed="0"/>
+    <w:lsdException w:name="No Spacing" w:semiHidden="0" w:uiPriority="1" w:unhideWhenUsed="0" w:qFormat="1"/>
+    <w:lsdException w:name="Light Shading" w:semiHidden="0" w:uiPriority="60" w:unhideWhenUsed="0"/>
+    <w:lsdException w:name="Light List" w:semiHidden="0" w:uiPriority="61" w:unhideWhenUsed="0"/>
+    <w:lsdException w:name="Light Grid" w:semiHidden="0" w:uiPriority="62" w:unhideWhenUsed="0"/>
+    <w:lsdException w:name="Medium Shading 1" w:semiHidden="0" w:uiPriority="63" w:unhideWhenUsed="0"/>
+    <w:lsdException w:name="Medium Shading 2" w:semiHidden="0" w:uiPriority="64" w:unhideWhenUsed="0"/>
+    <w:lsdException w:name="Medium List 1" w:semiHidden="0" w:uiPriority="65" w:unhideWhenUsed="0"/>
+    <w:lsdException w:name="Medium List 2" w:semiHidden="0" w:uiPriority="66" w:unhideWhenUsed="0"/>
+    <w:lsdException w:name="Medium Grid 1" w:semiHidden="0" w:uiPriority="67" w:unhideWhenUsed="0"/>
+    <w:lsdException w:name="Medium Grid 2" w:semiHidden="0" w:uiPriority="68" w:unhideWhenUsed="0"/>
+    <w:lsdException w:name="Medium Grid 3" w:semiHidden="0" w:uiPriority="69" w:unhideWhenUsed="0"/>
+    <w:lsdException w:name="Dark List" w:semiHidden="0" w:uiPriority="70" w:unhideWhenUsed="0"/>
+    <w:lsdException w:name="Colorful Shading" w:semiHidden="0" w:uiPriority="71" w:unhideWhenUsed="0"/>
+    <w:lsdException w:name="Colorful List" w:semiHidden="0" w:uiPriority="72" w:unhideWhenUsed="0"/>
+    <w:lsdException w:name="Colorful Grid" w:semiHidden="0" w:uiPriority="73" w:unhideWhenUsed="0"/>
+    <w:lsdException w:name="Light Shading Accent 1" w:semiHidden="0" w:uiPriority="60" w:unhideWhenUsed="0"/>
+    <w:lsdException w:name="Light List Accent 1" w:semiHidden="0" w:uiPriority="61" w:unhideWhenUsed="0"/>
+    <w:lsdException w:name="Light Grid Accent 1" w:semiHidden="0" w:uiPriority="62" w:unhideWhenUsed="0"/>
+    <w:lsdException w:name="Medium Shading 1 Accent 1" w:semiHidden="0" w:uiPriority="63" w:unhideWhenUsed="0"/>
+    <w:lsdException w:name="Medium Shading 2 Accent 1" w:semiHidden="0" w:uiPriority="64" w:unhideWhenUsed="0"/>
+    <w:lsdException w:name="Medium List 1 Accent 1" w:semiHidden="0" w:uiPriority="65" w:unhideWhenUsed="0"/>
+    <w:lsdException w:name="Revision" w:unhideWhenUsed="0"/>
+    <w:lsdException w:name="List Paragraph" w:semiHidden="0" w:uiPriority="34" w:unhideWhenUsed="0" w:qFormat="1"/>
+    <w:lsdException w:name="Quote" w:semiHidden="0" w:uiPriority="29" w:unhideWhenUsed="0" w:qFormat="1"/>
+    <w:lsdException w:name="Intense Quote" w:semiHidden="0" w:uiPriority="30" w:unhideWhenUsed="0" w:qFormat="1"/>
+    <w:lsdException w:name="Medium List 2 Accent 1" w:semiHidden="0" w:uiPriority="66" w:unhideWhenUsed="0"/>
+    <w:lsdException w:name="Medium Grid 1 Accent 1" w:semiHidden="0" w:uiPriority="67" w:unhideWhenUsed="0"/>
+    <w:lsdException w:name="Medium Grid 2 Accent 1" w:semiHidden="0" w:uiPriority="68" w:unhideWhenUsed="0"/>
+    <w:lsdException w:name="Medium Grid 3 Accent 1" w:semiHidden="0" w:uiPriority="69" w:unhideWhenUsed="0"/>
+    <w:lsdException w:name="Dark List Accent 1" w:semiHidden="0" w:uiPriority="70" w:unhideWhenUsed="0"/>
+    <w:lsdException w:name="Colorful Shading Accent 1" w:semiHidden="0" w:uiPriority="71" w:unhideWhenUsed="0"/>
+    <w:lsdException w:name="Colorful List Accent 1" w:semiHidden="0" w:uiPriority="72" w:unhideWhenUsed="0"/>
+    <w:lsdException w:name="Colorful Grid Accent 1" w:semiHidden="0" w:uiPriority="73" w:unhideWhenUsed="0"/>
+    <w:lsdException w:name="Light Shading Accent 2" w:semiHidden="0" w:uiPriority="60" w:unhideWhenUsed="0"/>
+    <w:lsdException w:name="Light List Accent 2" w:semiHidden="0" w:uiPriority="61" w:unhideWhenUsed="0"/>
+    <w:lsdException w:name="Light Grid Accent 2" w:semiHidden="0" w:uiPriority="62" w:unhideWhenUsed="0"/>
+    <w:lsdException w:name="Medium Shading 1 Accent 2" w:semiHidden="0" w:uiPriority="63" w:unhideWhenUsed="0"/>
+    <w:lsdException w:name="Medium Shading 2 Accent 2" w:semiHidden="0" w:uiPriority="64" w:unhideWhenUsed="0"/>
+    <w:lsdException w:name="Medium List 1 Accent 2" w:semiHidden="0" w:uiPriority="65" w:unhideWhenUsed="0"/>
+    <w:lsdException w:name="Medium List 2 Accent 2" w:semiHidden="0" w:uiPriority="66" w:unhideWhenUsed="0"/>
+    <w:lsdException w:name="Medium Grid 1 Accent 2" w:semiHidden="0" w:uiPriority="67" w:unhideWhenUsed="0"/>
+    <w:lsdException w:name="Medium Grid 2 Accent 2" w:semiHidden="0" w:uiPriority="68" w:unhideWhenUsed="0"/>
+    <w:lsdException w:name="Medium Grid 3 Accent 2" w:semiHidden="0" w:uiPriority="69" w:unhideWhenUsed="0"/>
+    <w:lsdException w:name="Dark List Accent 2" w:semiHidden="0" w:uiPriority="70" w:unhideWhenUsed="0"/>
+    <w:lsdException w:name="Colorful Shading Accent 2" w:semiHidden="0" w:uiPriority="71" w:unhideWhenUsed="0"/>
+    <w:lsdException w:name="Colorful List Accent 2" w:semiHidden="0" w:uiPriority="72" w:unhideWhenUsed="0"/>
+    <w:lsdException w:name="Colorful Grid Accent 2" w:semiHidden="0" w:uiPriority="73" w:unhideWhenUsed="0"/>
+    <w:lsdException w:name="Light Shading Accent 3" w:semiHidden="0" w:uiPriority="60" w:unhideWhenUsed="0"/>
+    <w:lsdException w:name="Light List Accent 3" w:semiHidden="0" w:uiPriority="61" w:unhideWhenUsed="0"/>
+    <w:lsdException w:name="Light Grid Accent 3" w:semiHidden="0" w:uiPriority="62" w:unhideWhenUsed="0"/>
+    <w:lsdException w:name="Medium Shading 1 Accent 3" w:semiHidden="0" w:uiPriority="63" w:unhideWhenUsed="0"/>
+    <w:lsdException w:name="Medium Shading 2 Accent 3" w:semiHidden="0" w:uiPriority="64" w:unhideWhenUsed="0"/>
+    <w:lsdException w:name="Medium List 1 Accent 3" w:semiHidden="0" w:uiPriority="65" w:unhideWhenUsed="0"/>
+    <w:lsdException w:name="Medium List 2 Accent 3" w:semiHidden="0" w:uiPriority="66" w:unhideWhenUsed="0"/>
+    <w:lsdException w:name="Medium Grid 1 Accent 3" w:semiHidden="0" w:uiPriority="67" w:unhideWhenUsed="0"/>
+    <w:lsdException w:name="Medium Grid 2 Accent 3" w:semiHidden="0" w:uiPriority="68" w:unhideWhenUsed="0"/>
+    <w:lsdException w:name="Medium Grid 3 Accent 3" w:semiHidden="0" w:uiPriority="69" w:unhideWhenUsed="0"/>
+    <w:lsdException w:name="Dark List Accent 3" w:semiHidden="0" w:uiPriority="70" w:unhideWhenUsed="0"/>
+    <w:lsdException w:name="Colorful Shading Accent 3" w:semiHidden="0" w:uiPriority="71" w:unhideWhenUsed="0"/>
+    <w:lsdException w:name="Colorful List Accent 3" w:semiHidden="0" w:uiPriority="72" w:unhideWhenUsed="0"/>
+    <w:lsdException w:name="Colorful Grid Accent 3" w:semiHidden="0" w:uiPriority="73" w:unhideWhenUsed="0"/>
+    <w:lsdException w:name="Light Shading Accent 4" w:semiHidden="0" w:uiPriority="60" w:unhideWhenUsed="0"/>
+    <w:lsdException w:name="Light List Accent 4" w:semiHidden="0" w:uiPriority="61" w:unhideWhenUsed="0"/>
+    <w:lsdException w:name="Light Grid Accent 4" w:semiHidden="0" w:uiPriority="62" w:unhideWhenUsed="0"/>
+    <w:lsdException w:name="Medium Shading 1 Accent 4" w:semiHidden="0" w:uiPriority="63" w:unhideWhenUsed="0"/>
+    <w:lsdException w:name="Medium Shading 2 Accent 4" w:semiHidden="0" w:uiPriority="64" w:unhideWhenUsed="0"/>
+    <w:lsdException w:name="Medium List 1 Accent 4" w:semiHidden="0" w:uiPriority="65" w:unhideWhenUsed="0"/>
+    <w:lsdException w:name="Medium List 2 Accent 4" w:semiHidden="0" w:uiPriority="66" w:unhideWhenUsed="0"/>
+    <w:lsdException w:name="Medium Grid 1 Accent 4" w:semiHidden="0" w:uiPriority="67" w:unhideWhenUsed="0"/>
+    <w:lsdException w:name="Medium Grid 2 Accent 4" w:semiHidden="0" w:uiPriority="68" w:unhideWhenUsed="0"/>
+    <w:lsdException w:name="Medium Grid 3 Accent 4" w:semiHidden="0" w:uiPriority="69" w:unhideWhenUsed="0"/>
+    <w:lsdException w:name="Dark List Accent 4" w:semiHidden="0" w:uiPriority="70" w:unhideWhenUsed="0"/>
+    <w:lsdException w:name="Colorful Shading Accent 4" w:semiHidden="0" w:uiPriority="71" w:unhideWhenUsed="0"/>
+    <w:lsdException w:name="Colorful List Accent 4" w:semiHidden="0" w:uiPriority="72" w:unhideWhenUsed="0"/>
+    <w:lsdException w:name="Colorful Grid Accent 4" w:semiHidden="0" w:uiPriority="73" w:unhideWhenUsed="0"/>
+    <w:lsdException w:name="Light Shading Accent 5" w:semiHidden="0" w:uiPriority="60" w:unhideWhenUsed="0"/>
+    <w:lsdException w:name="Light List Accent 5" w:semiHidden="0" w:uiPriority="61" w:unhideWhenUsed="0"/>
+    <w:lsdException w:name="Light Grid Accent 5" w:semiHidden="0" w:uiPriority="62" w:unhideWhenUsed="0"/>
+    <w:lsdException w:name="Medium Shading 1 Accent 5" w:semiHidden="0" w:uiPriority="63" w:unhideWhenUsed="0"/>
+    <w:lsdException w:name="Medium Shading 2 Accent 5" w:semiHidden="0" w:uiPriority="64" w:unhideWhenUsed="0"/>
+    <w:lsdException w:name="Medium List 1 Accent 5" w:semiHidden="0" w:uiPriority="65" w:unhideWhenUsed="0"/>
+    <w:lsdException w:name="Medium List 2 Accent 5" w:semiHidden="0" w:uiPriority="66" w:unhideWhenUsed="0"/>
+    <w:lsdException w:name="Medium Grid 1 Accent 5" w:semiHidden="0" w:uiPriority="67" w:unhideWhenUsed="0"/>
+    <w:lsdException w:name="Medium Grid 2 Accent 5" w:semiHidden="0" w:uiPriority="68" w:unhideWhenUsed="0"/>
+    <w:lsdException w:name="Medium Grid 3 Accent 5" w:semiHidden="0" w:uiPriority="69" w:unhideWhenUsed="0"/>
+    <w:lsdException w:name="Dark List Accent 5" w:semiHidden="0" w:uiPriority="70" w:unhideWhenUsed="0"/>
+    <w:lsdException w:name="Colorful Shading Accent 5" w:semiHidden="0" w:uiPriority="71" w:unhideWhenUsed="0"/>
+    <w:lsdException w:name="Colorful List Accent 5" w:semiHidden="0" w:uiPriority="72" w:unhideWhenUsed="0"/>
+    <w:lsdException w:name="Colorful Grid Accent 5" w:semiHidden="0" w:uiPriority="73" w:unhideWhenUsed="0"/>
+    <w:lsdException w:name="Light Shading Accent 6" w:semiHidden="0" w:uiPriority="60" w:unhideWhenUsed="0"/>
+    <w:lsdException w:name="Light List Accent 6" w:semiHidden="0" w:uiPriority="61" w:unhideWhenUsed="0"/>
+    <w:lsdException w:name="Light Grid Accent 6" w:semiHidden="0" w:uiPriority="62" w:unhideWhenUsed="0"/>
+    <w:lsdException w:name="Medium Shading 1 Accent 6" w:semiHidden="0" w:uiPriority="63" w:unhideWhenUsed="0"/>
+    <w:lsdException w:name="Medium Shading 2 Accent 6" w:semiHidden="0" w:uiPriority="64" w:unhideWhenUsed="0"/>
+    <w:lsdException w:name="Medium List 1 Accent 6" w:semiHidden="0" w:uiPriority="65" w:unhideWhenUsed="0"/>
+    <w:lsdException w:name="Medium List 2 Accent 6" w:semiHidden="0" w:uiPriority="66" w:unhideWhenUsed="0"/>
+    <w:lsdException w:name="Medium Grid 1 Accent 6" w:semiHidden="0" w:uiPriority="67" w:unhideWhenUsed="0"/>
+    <w:lsdException w:name="Medium Grid 2 Accent 6" w:semiHidden="0" w:uiPriority="68" w:unhideWhenUsed="0"/>
+    <w:lsdException w:name="Medium Grid 3 Accent 6" w:semiHidden="0" w:uiPriority="69" w:unhideWhenUsed="0"/>
+    <w:lsdException w:name="Dark List Accent 6" w:semiHidden="0" w:uiPriority="70" w:unhideWhenUsed="0"/>
+    <w:lsdException w:name="Colorful Shading Accent 6" w:semiHidden="0" w:uiPriority="71" w:unhideWhenUsed="0"/>
+    <w:lsdException w:name="Colorful List Accent 6" w:semiHidden="0" w:uiPriority="72" w:unhideWhenUsed="0"/>
+    <w:lsdException w:name="Colorful Grid Accent 6" w:semiHidden="0" w:uiPriority="73" w:unhideWhenUsed="0"/>
+    <w:lsdException w:name="Subtle Emphasis" w:semiHidden="0" w:uiPriority="19" w:unhideWhenUsed="0" w:qFormat="1"/>
+    <w:lsdException w:name="Intense Emphasis" w:semiHidden="0" w:uiPriority="21" w:unhideWhenUsed="0" w:qFormat="1"/>
+    <w:lsdException w:name="Subtle Reference" w:semiHidden="0" w:uiPriority="31" w:unhideWhenUsed="0" w:qFormat="1"/>
+    <w:lsdException w:name="Intense Reference" w:semiHidden="0" w:uiPriority="32" w:unhideWhenUsed="0" w:qFormat="1"/>
+    <w:lsdException w:name="Book Title" w:semiHidden="0" w:uiPriority="33" w:unhideWhenUsed="0" w:qFormat="1"/>
+    <w:lsdException w:name="Bibliography" w:uiPriority="37"/>
+    <w:lsdException w:name="TOC Heading" w:uiPriority="39" w:qFormat="1"/>
+  </w:latentStyles>
+  <w:style w:type="paragraph" w:default="1" w:styleId="Normal">
+    <w:name w:val="Normal"/>
+    <w:qFormat/>
+  </w:style>
+  <w:style w:type="character" w:default="1" w:styleId="DefaultParagraphFont">
+    <w:name w:val="Default Paragraph Font"/>
+    <w:uiPriority w:val="1"/>
+    <w:semiHidden/>
+    <w:unhideWhenUsed/>
+  </w:style>
+  <w:style w:type="table" w:default="1" w:styleId="TableNormal">
+    <w:name w:val="Normal Table"/>
+    <w:uiPriority w:val="99"/>
+    <w:semiHidden/>
+    <w:unhideWhenUsed/>
+    <w:tblPr>
+      <w:tblInd w:w="0" w:type="dxa"/>
+      <w:tblCellMar>
+        <w:top w:w="0" w:type="dxa"/>
+        <w:left w:w="108" w:type="dxa"/>
+        <w:bottom w:w="0" w:type="dxa"/>
+        <w:right w:w="108" w:type="dxa"/>
+      </w:tblCellMar>
+    </w:tblPr>
+  </w:style>
+  <w:style w:type="numbering" w:default="1" w:styleId="NoList">
+    <w:name w:val="No List"/>
+    <w:uiPriority w:val="99"/>
+    <w:semiHidden/>
+    <w:unhideWhenUsed/>
   </w:style>
 </w:styles>
 </file>
@@ -1247,7 +1444,7 @@
 </file>
 
 <file path=customXml/itemProps1.xml><?xml version="1.0" encoding="utf-8"?>
-<ds:datastoreItem xmlns:ds="http://schemas.openxmlformats.org/officeDocument/2006/customXml" ds:itemID="{95DA6FDC-2419-41D6-BD6B-35EA2164D867}">
+<ds:datastoreItem xmlns:ds="http://schemas.openxmlformats.org/officeDocument/2006/customXml" ds:itemID="{97801082-030B-4DB0-B092-F327E4BAE4BA}">
   <ds:schemaRefs>
     <ds:schemaRef ds:uri="http://schemas.openxmlformats.org/officeDocument/2006/bibliography"/>
   </ds:schemaRefs>

</xml_diff>